<commit_message>
Updated answers for system design 2
</commit_message>
<xml_diff>
--- a/section-3-system-design/System Design-2.docx
+++ b/section-3-system-design/System Design-2.docx
@@ -3,8 +3,794 @@
 <w:document xmlns:wpc="http://schemas.microsoft.com/office/word/2010/wordprocessingCanvas" xmlns:cx="http://schemas.microsoft.com/office/drawing/2014/chartex" xmlns:cx1="http://schemas.microsoft.com/office/drawing/2015/9/8/chartex" xmlns:cx2="http://schemas.microsoft.com/office/drawing/2015/10/21/chartex" xmlns:cx3="http://schemas.microsoft.com/office/drawing/2016/5/9/chartex" xmlns:cx4="http://schemas.microsoft.com/office/drawing/2016/5/10/chartex" xmlns:cx5="http://schemas.microsoft.com/office/drawing/2016/5/11/chartex" xmlns:cx6="http://schemas.microsoft.com/office/drawing/2016/5/12/chartex" xmlns:cx7="http://schemas.microsoft.com/office/drawing/2016/5/13/chartex" xmlns:cx8="http://schemas.microsoft.com/office/drawing/2016/5/14/chartex" xmlns:mc="http://schemas.openxmlformats.org/markup-compatibility/2006" xmlns:aink="http://schemas.microsoft.com/office/drawing/2016/ink" xmlns:am3d="http://schemas.microsoft.com/office/drawing/2017/model3d" xmlns:o="urn:schemas-microsoft-com:office:office" xmlns:oel="http://schemas.microsoft.com/office/2019/extlst" xmlns:r="http://schemas.openxmlformats.org/officeDocument/2006/relationships" xmlns:m="http://schemas.openxmlformats.org/officeDocument/2006/math" xmlns:v="urn:schemas-microsoft-com:vml" xmlns:wp14="http://schemas.microsoft.com/office/word/2010/wordprocessingDrawing" xmlns:wp="http://schemas.openxmlformats.org/drawingml/2006/wordprocessingDrawing" xmlns:w10="urn:schemas-microsoft-com:office:word" xmlns:w="http://schemas.openxmlformats.org/wordprocessingml/2006/main" xmlns:w14="http://schemas.microsoft.com/office/word/2010/wordml" xmlns:w15="http://schemas.microsoft.com/office/word/2012/wordml" xmlns:w16cex="http://schemas.microsoft.com/office/word/2018/wordml/cex" xmlns:w16cid="http://schemas.microsoft.com/office/word/2016/wordml/cid" xmlns:w16="http://schemas.microsoft.com/office/word/2018/wordml" xmlns:w16sdtdh="http://schemas.microsoft.com/office/word/2020/wordml/sdtdatahash" xmlns:w16se="http://schemas.microsoft.com/office/word/2015/wordml/symex" xmlns:wpg="http://schemas.microsoft.com/office/word/2010/wordprocessingGroup" xmlns:wpi="http://schemas.microsoft.com/office/word/2010/wordprocessingInk" xmlns:wne="http://schemas.microsoft.com/office/word/2006/wordml" xmlns:wps="http://schemas.microsoft.com/office/word/2010/wordprocessingShape" mc:Ignorable="w14 w15 w16se w16cid w16 w16cex w16sdtdh wp14">
   <w:body>
     <w:p>
-      <w:r>
-        <w:t>System Design-1</w:t>
+      <w:pPr>
+        <w:spacing w:after="0" w:line="240" w:lineRule="auto"/>
+      </w:pPr>
+      <w:r>
+        <w:t>System Design-</w:t>
+      </w:r>
+      <w:r>
+        <w:t>2</w:t>
+      </w:r>
+    </w:p>
+    <w:p>
+      <w:pPr>
+        <w:spacing w:after="0" w:line="240" w:lineRule="auto"/>
+      </w:pPr>
+    </w:p>
+    <w:p>
+      <w:pPr>
+        <w:spacing w:after="0" w:line="240" w:lineRule="auto"/>
+      </w:pPr>
+      <w:r>
+        <w:t>This document attempts to detail the implementation of the cloud architecture as described in the scenario.</w:t>
+      </w:r>
+    </w:p>
+    <w:p>
+      <w:pPr>
+        <w:spacing w:after="0" w:line="240" w:lineRule="auto"/>
+      </w:pPr>
+    </w:p>
+    <w:p>
+      <w:pPr>
+        <w:spacing w:after="0" w:line="240" w:lineRule="auto"/>
+        <w:rPr>
+          <w:b/>
+          <w:bCs/>
+        </w:rPr>
+      </w:pPr>
+      <w:r>
+        <w:rPr>
+          <w:b/>
+          <w:bCs/>
+        </w:rPr>
+        <w:t>General Config:</w:t>
+      </w:r>
+    </w:p>
+    <w:p>
+      <w:pPr>
+        <w:spacing w:after="0" w:line="240" w:lineRule="auto"/>
+      </w:pPr>
+      <w:r>
+        <w:t>A VPC will be created</w:t>
+      </w:r>
+      <w:r>
+        <w:t xml:space="preserve"> with 2 sets of private and public subnets in different availability zones.</w:t>
+      </w:r>
+    </w:p>
+    <w:p>
+      <w:pPr>
+        <w:spacing w:after="0" w:line="240" w:lineRule="auto"/>
+      </w:pPr>
+      <w:r>
+        <w:t xml:space="preserve">This will allow for </w:t>
+      </w:r>
+      <w:r>
+        <w:t>multi-AZ</w:t>
+      </w:r>
+      <w:r>
+        <w:t xml:space="preserve"> fa</w:t>
+      </w:r>
+      <w:r>
+        <w:t>ilover for deployed AWS services and other applications.</w:t>
+      </w:r>
+    </w:p>
+    <w:p>
+      <w:pPr>
+        <w:spacing w:after="0" w:line="240" w:lineRule="auto"/>
+      </w:pPr>
+    </w:p>
+    <w:p>
+      <w:pPr>
+        <w:spacing w:after="0" w:line="240" w:lineRule="auto"/>
+      </w:pPr>
+      <w:r>
+        <w:t>As much as possible, services (Such as RedShift, EKS) are deployed to private subnets to prevent public access. They can only be accessed via connection to a bastion host deployed in the public subnet and IP restricted.</w:t>
+      </w:r>
+    </w:p>
+    <w:p>
+      <w:pPr>
+        <w:spacing w:after="0" w:line="240" w:lineRule="auto"/>
+      </w:pPr>
+    </w:p>
+    <w:p>
+      <w:pPr>
+        <w:spacing w:after="0" w:line="240" w:lineRule="auto"/>
+      </w:pPr>
+      <w:r>
+        <w:t>All application logs emitted are captured by CloudWatch.</w:t>
+      </w:r>
+    </w:p>
+    <w:p>
+      <w:pPr>
+        <w:spacing w:after="0" w:line="240" w:lineRule="auto"/>
+      </w:pPr>
+    </w:p>
+    <w:p>
+      <w:pPr>
+        <w:spacing w:after="0" w:line="240" w:lineRule="auto"/>
+        <w:rPr>
+          <w:b/>
+          <w:bCs/>
+        </w:rPr>
+      </w:pPr>
+      <w:r>
+        <w:rPr>
+          <w:b/>
+          <w:bCs/>
+        </w:rPr>
+        <w:t>Storage:</w:t>
+      </w:r>
+    </w:p>
+    <w:p>
+      <w:pPr>
+        <w:pStyle w:val="ListParagraph"/>
+        <w:numPr>
+          <w:ilvl w:val="0"/>
+          <w:numId w:val="1"/>
+        </w:numPr>
+        <w:spacing w:after="0" w:line="240" w:lineRule="auto"/>
+      </w:pPr>
+      <w:r>
+        <w:t>S3 can be used to store the images uploaded by the API or Kafka</w:t>
+      </w:r>
+    </w:p>
+    <w:p>
+      <w:pPr>
+        <w:pStyle w:val="ListParagraph"/>
+        <w:numPr>
+          <w:ilvl w:val="0"/>
+          <w:numId w:val="1"/>
+        </w:numPr>
+        <w:spacing w:after="0" w:line="240" w:lineRule="auto"/>
+      </w:pPr>
+      <w:r>
+        <w:t>Lifecycle policy can be configured in S3 to delete objects which are older than 7 days in the buckets</w:t>
+      </w:r>
+    </w:p>
+    <w:p>
+      <w:pPr>
+        <w:pStyle w:val="ListParagraph"/>
+        <w:numPr>
+          <w:ilvl w:val="0"/>
+          <w:numId w:val="1"/>
+        </w:numPr>
+        <w:spacing w:after="0" w:line="240" w:lineRule="auto"/>
+      </w:pPr>
+      <w:r>
+        <w:t>Security:</w:t>
+      </w:r>
+    </w:p>
+    <w:p>
+      <w:pPr>
+        <w:pStyle w:val="ListParagraph"/>
+        <w:numPr>
+          <w:ilvl w:val="1"/>
+          <w:numId w:val="1"/>
+        </w:numPr>
+        <w:spacing w:after="0" w:line="240" w:lineRule="auto"/>
+      </w:pPr>
+      <w:r>
+        <w:t>Data is transmitted into S3 via TLS/SSL which secures the connection and traffic, providing encryption-in-transit</w:t>
+      </w:r>
+      <w:r>
+        <w:t>.</w:t>
+      </w:r>
+    </w:p>
+    <w:p>
+      <w:pPr>
+        <w:pStyle w:val="ListParagraph"/>
+        <w:numPr>
+          <w:ilvl w:val="1"/>
+          <w:numId w:val="1"/>
+        </w:numPr>
+        <w:spacing w:after="0" w:line="240" w:lineRule="auto"/>
+      </w:pPr>
+      <w:r>
+        <w:t>Server-Side-Encryption can be enabled to encrypt data with S3 buckets using either AWS KMS or self-provided keys.</w:t>
+      </w:r>
+      <w:r>
+        <w:t xml:space="preserve"> Providing encryption-at-rest.</w:t>
+      </w:r>
+    </w:p>
+    <w:p>
+      <w:pPr>
+        <w:pStyle w:val="ListParagraph"/>
+        <w:numPr>
+          <w:ilvl w:val="1"/>
+          <w:numId w:val="1"/>
+        </w:numPr>
+        <w:spacing w:after="0" w:line="240" w:lineRule="auto"/>
+      </w:pPr>
+      <w:r>
+        <w:t>API and Kafka should have their own IAM roles</w:t>
+      </w:r>
+      <w:r>
+        <w:t xml:space="preserve"> for transmitting data into S3.</w:t>
+      </w:r>
+    </w:p>
+    <w:p>
+      <w:pPr>
+        <w:pStyle w:val="ListParagraph"/>
+        <w:numPr>
+          <w:ilvl w:val="1"/>
+          <w:numId w:val="1"/>
+        </w:numPr>
+        <w:spacing w:after="0" w:line="240" w:lineRule="auto"/>
+      </w:pPr>
+      <w:r>
+        <w:t>Separate buckets should also be used to segregate data from API and Kafka, each with their own bucket polices to limiting access to only their IAM roles.</w:t>
+      </w:r>
+      <w:r>
+        <w:t xml:space="preserve"> Limiting potential impact of a breach to only 1 location.</w:t>
+      </w:r>
+    </w:p>
+    <w:p>
+      <w:pPr>
+        <w:pStyle w:val="ListParagraph"/>
+        <w:spacing w:after="0" w:line="240" w:lineRule="auto"/>
+        <w:ind w:left="1440"/>
+      </w:pPr>
+    </w:p>
+    <w:p>
+      <w:pPr>
+        <w:spacing w:after="0" w:line="240" w:lineRule="auto"/>
+        <w:rPr>
+          <w:b/>
+          <w:bCs/>
+        </w:rPr>
+      </w:pPr>
+      <w:r>
+        <w:rPr>
+          <w:b/>
+          <w:bCs/>
+        </w:rPr>
+        <w:t>Code Management:</w:t>
+      </w:r>
+    </w:p>
+    <w:p>
+      <w:pPr>
+        <w:pStyle w:val="ListParagraph"/>
+        <w:numPr>
+          <w:ilvl w:val="0"/>
+          <w:numId w:val="1"/>
+        </w:numPr>
+        <w:spacing w:after="0" w:line="240" w:lineRule="auto"/>
+      </w:pPr>
+      <w:r>
+        <w:t>S</w:t>
+      </w:r>
+      <w:r>
+        <w:t xml:space="preserve">oftware engineers can create repositories in </w:t>
+      </w:r>
+      <w:proofErr w:type="spellStart"/>
+      <w:r>
+        <w:t>CodeCommit</w:t>
+      </w:r>
+      <w:proofErr w:type="spellEnd"/>
+      <w:r>
+        <w:t xml:space="preserve"> and commit their codes into them.</w:t>
+      </w:r>
+    </w:p>
+    <w:p>
+      <w:pPr>
+        <w:pStyle w:val="ListParagraph"/>
+        <w:numPr>
+          <w:ilvl w:val="0"/>
+          <w:numId w:val="1"/>
+        </w:numPr>
+        <w:spacing w:after="0" w:line="240" w:lineRule="auto"/>
+      </w:pPr>
+      <w:proofErr w:type="spellStart"/>
+      <w:r>
+        <w:t>CodeCommit</w:t>
+      </w:r>
+      <w:proofErr w:type="spellEnd"/>
+      <w:r>
+        <w:t xml:space="preserve"> functions similarly to GitHub, allowing the engineers to version control and manage their code.</w:t>
+      </w:r>
+    </w:p>
+    <w:p>
+      <w:pPr>
+        <w:pStyle w:val="ListParagraph"/>
+        <w:numPr>
+          <w:ilvl w:val="0"/>
+          <w:numId w:val="1"/>
+        </w:numPr>
+        <w:spacing w:after="0" w:line="240" w:lineRule="auto"/>
+      </w:pPr>
+      <w:r>
+        <w:t>Security:</w:t>
+      </w:r>
+    </w:p>
+    <w:p>
+      <w:pPr>
+        <w:pStyle w:val="ListParagraph"/>
+        <w:numPr>
+          <w:ilvl w:val="1"/>
+          <w:numId w:val="1"/>
+        </w:numPr>
+        <w:spacing w:after="0" w:line="240" w:lineRule="auto"/>
+      </w:pPr>
+      <w:r>
+        <w:t>R</w:t>
+      </w:r>
+      <w:r>
+        <w:t xml:space="preserve">epositories can only be accessed by users with a valid IAM account which has a SSH key link to it or, </w:t>
+      </w:r>
+      <w:proofErr w:type="spellStart"/>
+      <w:r>
+        <w:t>CodeCommit</w:t>
+      </w:r>
+      <w:proofErr w:type="spellEnd"/>
+      <w:r>
+        <w:t xml:space="preserve"> HTTPS credentials.</w:t>
+      </w:r>
+    </w:p>
+    <w:p>
+      <w:pPr>
+        <w:spacing w:after="0" w:line="240" w:lineRule="auto"/>
+      </w:pPr>
+    </w:p>
+    <w:p>
+      <w:pPr>
+        <w:spacing w:after="0" w:line="240" w:lineRule="auto"/>
+        <w:rPr>
+          <w:b/>
+          <w:bCs/>
+        </w:rPr>
+      </w:pPr>
+      <w:r>
+        <w:rPr>
+          <w:b/>
+          <w:bCs/>
+        </w:rPr>
+        <w:t>Code Deployment:</w:t>
+      </w:r>
+    </w:p>
+    <w:p>
+      <w:pPr>
+        <w:pStyle w:val="ListParagraph"/>
+        <w:numPr>
+          <w:ilvl w:val="0"/>
+          <w:numId w:val="1"/>
+        </w:numPr>
+        <w:spacing w:after="0" w:line="240" w:lineRule="auto"/>
+      </w:pPr>
+      <w:r>
+        <w:t xml:space="preserve">CI/CD and deployment can be </w:t>
+      </w:r>
+      <w:r>
+        <w:t>performed</w:t>
+      </w:r>
+      <w:r>
+        <w:t xml:space="preserve"> using </w:t>
+      </w:r>
+      <w:proofErr w:type="spellStart"/>
+      <w:r>
+        <w:t>CodeBuild</w:t>
+      </w:r>
+      <w:proofErr w:type="spellEnd"/>
+      <w:r>
+        <w:t xml:space="preserve"> and </w:t>
+      </w:r>
+      <w:proofErr w:type="spellStart"/>
+      <w:r>
+        <w:t>CodePipeline</w:t>
+      </w:r>
+      <w:proofErr w:type="spellEnd"/>
+      <w:r>
+        <w:t>.</w:t>
+      </w:r>
+    </w:p>
+    <w:p>
+      <w:pPr>
+        <w:pStyle w:val="ListParagraph"/>
+        <w:numPr>
+          <w:ilvl w:val="0"/>
+          <w:numId w:val="1"/>
+        </w:numPr>
+        <w:spacing w:after="0" w:line="240" w:lineRule="auto"/>
+      </w:pPr>
+      <w:r>
+        <w:t xml:space="preserve">A </w:t>
+      </w:r>
+      <w:proofErr w:type="spellStart"/>
+      <w:r>
+        <w:t>buildspec.yml</w:t>
+      </w:r>
+      <w:proofErr w:type="spellEnd"/>
+      <w:r>
+        <w:t xml:space="preserve"> file which details the actions to perform (Such as docker build and </w:t>
+      </w:r>
+      <w:proofErr w:type="spellStart"/>
+      <w:r>
+        <w:t>pytest</w:t>
+      </w:r>
+      <w:proofErr w:type="spellEnd"/>
+      <w:r>
+        <w:t>) after committing to a repository is create in the root of the repository and committed.</w:t>
+      </w:r>
+    </w:p>
+    <w:p>
+      <w:pPr>
+        <w:pStyle w:val="ListParagraph"/>
+        <w:numPr>
+          <w:ilvl w:val="0"/>
+          <w:numId w:val="1"/>
+        </w:numPr>
+        <w:spacing w:after="0" w:line="240" w:lineRule="auto"/>
+      </w:pPr>
+      <w:proofErr w:type="spellStart"/>
+      <w:r>
+        <w:t>CodeBuild</w:t>
+      </w:r>
+      <w:proofErr w:type="spellEnd"/>
+      <w:r>
+        <w:t xml:space="preserve"> will </w:t>
+      </w:r>
+      <w:r>
+        <w:t>pick up</w:t>
+      </w:r>
+      <w:r>
+        <w:t xml:space="preserve"> the file and perform the corresponding actions</w:t>
+      </w:r>
+      <w:r>
+        <w:t xml:space="preserve"> whenever a commit and push </w:t>
+      </w:r>
+      <w:proofErr w:type="gramStart"/>
+      <w:r>
+        <w:t>is</w:t>
+      </w:r>
+      <w:proofErr w:type="gramEnd"/>
+      <w:r>
+        <w:t xml:space="preserve"> performed</w:t>
+      </w:r>
+      <w:r>
+        <w:t xml:space="preserve">. </w:t>
+      </w:r>
+      <w:proofErr w:type="spellStart"/>
+      <w:r>
+        <w:t>CodePipeline</w:t>
+      </w:r>
+      <w:proofErr w:type="spellEnd"/>
+      <w:r>
+        <w:t xml:space="preserve"> is used to monitor and orchestrate the interaction between </w:t>
+      </w:r>
+      <w:proofErr w:type="spellStart"/>
+      <w:r>
+        <w:t>CodeCommit</w:t>
+      </w:r>
+      <w:proofErr w:type="spellEnd"/>
+      <w:r>
+        <w:t xml:space="preserve"> and </w:t>
+      </w:r>
+      <w:proofErr w:type="spellStart"/>
+      <w:r>
+        <w:t>CodeBuild</w:t>
+      </w:r>
+      <w:proofErr w:type="spellEnd"/>
+      <w:r>
+        <w:t>.</w:t>
+      </w:r>
+    </w:p>
+    <w:p>
+      <w:pPr>
+        <w:pStyle w:val="ListParagraph"/>
+        <w:numPr>
+          <w:ilvl w:val="0"/>
+          <w:numId w:val="1"/>
+        </w:numPr>
+        <w:spacing w:after="0" w:line="240" w:lineRule="auto"/>
+      </w:pPr>
+      <w:r>
+        <w:t>Disadvantage:</w:t>
+      </w:r>
+    </w:p>
+    <w:p>
+      <w:pPr>
+        <w:pStyle w:val="ListParagraph"/>
+        <w:numPr>
+          <w:ilvl w:val="1"/>
+          <w:numId w:val="1"/>
+        </w:numPr>
+        <w:spacing w:after="0" w:line="240" w:lineRule="auto"/>
+      </w:pPr>
+      <w:r>
+        <w:t>M</w:t>
+      </w:r>
+      <w:r>
+        <w:t xml:space="preserve">ultibranch pipelines are not supported hence a separate </w:t>
+      </w:r>
+      <w:proofErr w:type="spellStart"/>
+      <w:r>
+        <w:t>CodeCommit</w:t>
+      </w:r>
+      <w:proofErr w:type="spellEnd"/>
+      <w:r>
+        <w:t xml:space="preserve"> and </w:t>
+      </w:r>
+      <w:proofErr w:type="spellStart"/>
+      <w:r>
+        <w:t>CodeBuild</w:t>
+      </w:r>
+      <w:proofErr w:type="spellEnd"/>
+      <w:r>
+        <w:t xml:space="preserve"> will have to be created for each branch. The alternative is to look to commercial options such as GitLab which can be more expensive.</w:t>
+      </w:r>
+    </w:p>
+    <w:p>
+      <w:pPr>
+        <w:spacing w:after="0" w:line="240" w:lineRule="auto"/>
+      </w:pPr>
+    </w:p>
+    <w:p>
+      <w:pPr>
+        <w:spacing w:after="0" w:line="240" w:lineRule="auto"/>
+      </w:pPr>
+    </w:p>
+    <w:p>
+      <w:pPr>
+        <w:spacing w:after="0" w:line="240" w:lineRule="auto"/>
+      </w:pPr>
+      <w:r>
+        <w:lastRenderedPageBreak/>
+        <w:t>Analytics/BI:</w:t>
+      </w:r>
+    </w:p>
+    <w:p>
+      <w:pPr>
+        <w:pStyle w:val="ListParagraph"/>
+        <w:numPr>
+          <w:ilvl w:val="0"/>
+          <w:numId w:val="1"/>
+        </w:numPr>
+        <w:spacing w:after="0" w:line="240" w:lineRule="auto"/>
+      </w:pPr>
+      <w:r>
+        <w:t>RedShift is the recommended OLAP</w:t>
+      </w:r>
+      <w:r>
+        <w:t xml:space="preserve">/columnar </w:t>
+      </w:r>
+      <w:r>
+        <w:t>database for AWS</w:t>
+      </w:r>
+      <w:r>
+        <w:t>.</w:t>
+      </w:r>
+    </w:p>
+    <w:p>
+      <w:pPr>
+        <w:pStyle w:val="ListParagraph"/>
+        <w:numPr>
+          <w:ilvl w:val="0"/>
+          <w:numId w:val="1"/>
+        </w:numPr>
+        <w:spacing w:after="0" w:line="240" w:lineRule="auto"/>
+      </w:pPr>
+      <w:r>
+        <w:t>RedShift Serverless is selected</w:t>
+      </w:r>
+      <w:r>
+        <w:t xml:space="preserve"> where</w:t>
+      </w:r>
+      <w:r>
+        <w:t xml:space="preserve"> AWS manages </w:t>
+      </w:r>
+      <w:r>
+        <w:t xml:space="preserve">and scales </w:t>
+      </w:r>
+      <w:r>
+        <w:t xml:space="preserve">the database </w:t>
+      </w:r>
+      <w:r>
+        <w:t>up and down in compute resources depending on the load the database is currently under</w:t>
+      </w:r>
+      <w:r>
+        <w:t>.</w:t>
+      </w:r>
+    </w:p>
+    <w:p>
+      <w:pPr>
+        <w:pStyle w:val="ListParagraph"/>
+        <w:numPr>
+          <w:ilvl w:val="0"/>
+          <w:numId w:val="1"/>
+        </w:numPr>
+        <w:spacing w:after="0" w:line="240" w:lineRule="auto"/>
+      </w:pPr>
+      <w:r>
+        <w:t xml:space="preserve">For BI users and analysts, they can use Tableau, </w:t>
+      </w:r>
+      <w:proofErr w:type="spellStart"/>
+      <w:r>
+        <w:t>Quik</w:t>
+      </w:r>
+      <w:proofErr w:type="spellEnd"/>
+      <w:r>
+        <w:t xml:space="preserve"> or other tools to connect after establishing the SSH tunnel and port-forwarding.</w:t>
+      </w:r>
+    </w:p>
+    <w:p>
+      <w:pPr>
+        <w:pStyle w:val="ListParagraph"/>
+        <w:numPr>
+          <w:ilvl w:val="0"/>
+          <w:numId w:val="1"/>
+        </w:numPr>
+        <w:spacing w:after="0" w:line="240" w:lineRule="auto"/>
+      </w:pPr>
+      <w:r>
+        <w:t>Cost:</w:t>
+      </w:r>
+    </w:p>
+    <w:p>
+      <w:pPr>
+        <w:pStyle w:val="ListParagraph"/>
+        <w:numPr>
+          <w:ilvl w:val="1"/>
+          <w:numId w:val="1"/>
+        </w:numPr>
+        <w:spacing w:after="0" w:line="240" w:lineRule="auto"/>
+      </w:pPr>
+      <w:r>
+        <w:t>Being able to dynamically scale the database will allow for reduced cost as compared with the traditional RedShift where instances are selected and ran 24/7.</w:t>
+      </w:r>
+    </w:p>
+    <w:p>
+      <w:pPr>
+        <w:pStyle w:val="ListParagraph"/>
+        <w:numPr>
+          <w:ilvl w:val="0"/>
+          <w:numId w:val="1"/>
+        </w:numPr>
+        <w:spacing w:after="0" w:line="240" w:lineRule="auto"/>
+      </w:pPr>
+      <w:r>
+        <w:t>Security:</w:t>
+      </w:r>
+    </w:p>
+    <w:p>
+      <w:pPr>
+        <w:pStyle w:val="ListParagraph"/>
+        <w:numPr>
+          <w:ilvl w:val="1"/>
+          <w:numId w:val="1"/>
+        </w:numPr>
+        <w:spacing w:after="0" w:line="240" w:lineRule="auto"/>
+      </w:pPr>
+      <w:r>
+        <w:t>Security group to control which applications/services can access RedShift Serverless.</w:t>
+      </w:r>
+    </w:p>
+    <w:p>
+      <w:pPr>
+        <w:pStyle w:val="ListParagraph"/>
+        <w:numPr>
+          <w:ilvl w:val="1"/>
+          <w:numId w:val="1"/>
+        </w:numPr>
+        <w:spacing w:after="0" w:line="240" w:lineRule="auto"/>
+      </w:pPr>
+      <w:r>
+        <w:t>Deployed to private subnets to prevent public access.</w:t>
+      </w:r>
+    </w:p>
+    <w:p>
+      <w:pPr>
+        <w:pStyle w:val="ListParagraph"/>
+        <w:numPr>
+          <w:ilvl w:val="1"/>
+          <w:numId w:val="1"/>
+        </w:numPr>
+        <w:spacing w:after="0" w:line="240" w:lineRule="auto"/>
+      </w:pPr>
+      <w:r>
+        <w:t>Can only be accessed within the AWS environment or, via a SSH tunnel with port-forwarding (</w:t>
+      </w:r>
+      <w:proofErr w:type="spellStart"/>
+      <w:r>
+        <w:t>ssh</w:t>
+      </w:r>
+      <w:proofErr w:type="spellEnd"/>
+      <w:r>
+        <w:t xml:space="preserve"> -v -</w:t>
+      </w:r>
+      <w:proofErr w:type="spellStart"/>
+      <w:r>
+        <w:t>i</w:t>
+      </w:r>
+      <w:proofErr w:type="spellEnd"/>
+      <w:r>
+        <w:t xml:space="preserve"> "</w:t>
+      </w:r>
+      <w:r>
+        <w:t>&lt;</w:t>
+      </w:r>
+      <w:proofErr w:type="spellStart"/>
+      <w:r>
+        <w:t>ssh</w:t>
+      </w:r>
+      <w:proofErr w:type="spellEnd"/>
+      <w:r>
+        <w:t xml:space="preserve"> </w:t>
+      </w:r>
+      <w:proofErr w:type="spellStart"/>
+      <w:r>
+        <w:t>pem</w:t>
+      </w:r>
+      <w:proofErr w:type="spellEnd"/>
+      <w:r>
+        <w:t xml:space="preserve"> file&gt;</w:t>
+      </w:r>
+      <w:r>
+        <w:t xml:space="preserve">" </w:t>
+      </w:r>
+      <w:r>
+        <w:t>&lt;user&gt;</w:t>
+      </w:r>
+      <w:r>
+        <w:t>@</w:t>
+      </w:r>
+      <w:r>
+        <w:t>&lt;host&gt;</w:t>
+      </w:r>
+      <w:r>
+        <w:t xml:space="preserve"> -L </w:t>
+      </w:r>
+      <w:r>
+        <w:t>&lt; port&gt;</w:t>
+      </w:r>
+      <w:r>
+        <w:t>:</w:t>
+      </w:r>
+      <w:r>
+        <w:t>&lt;remote host address&gt;</w:t>
+      </w:r>
+      <w:r>
+        <w:t>:</w:t>
+      </w:r>
+      <w:r>
+        <w:t>&lt;port&gt;</w:t>
+      </w:r>
+      <w:r>
+        <w:t xml:space="preserve"> -N</w:t>
+      </w:r>
+      <w:r>
+        <w:t>)</w:t>
+      </w:r>
+    </w:p>
+    <w:p>
+      <w:pPr>
+        <w:spacing w:after="0" w:line="240" w:lineRule="auto"/>
+      </w:pPr>
+    </w:p>
+    <w:p>
+      <w:pPr>
+        <w:spacing w:after="0" w:line="240" w:lineRule="auto"/>
+      </w:pPr>
+      <w:r>
+        <w:t>Assumptions:</w:t>
+      </w:r>
+    </w:p>
+    <w:p>
+      <w:pPr>
+        <w:pStyle w:val="ListParagraph"/>
+        <w:numPr>
+          <w:ilvl w:val="0"/>
+          <w:numId w:val="1"/>
+        </w:numPr>
+        <w:spacing w:after="0" w:line="240" w:lineRule="auto"/>
+      </w:pPr>
+      <w:r>
+        <w:t xml:space="preserve">Data required for </w:t>
+      </w:r>
+      <w:r>
+        <w:t>BI users and analysts</w:t>
+      </w:r>
+      <w:r>
+        <w:t xml:space="preserve"> are present in S3 or other databases and inserted into RedShift Serverless.</w:t>
       </w:r>
     </w:p>
     <w:sectPr>
@@ -15,6 +801,127 @@
     </w:sectPr>
   </w:body>
 </w:document>
+</file>
+
+<file path=word/numbering.xml><?xml version="1.0" encoding="utf-8"?>
+<w:numbering xmlns:wpc="http://schemas.microsoft.com/office/word/2010/wordprocessingCanvas" xmlns:cx="http://schemas.microsoft.com/office/drawing/2014/chartex" xmlns:cx1="http://schemas.microsoft.com/office/drawing/2015/9/8/chartex" xmlns:cx2="http://schemas.microsoft.com/office/drawing/2015/10/21/chartex" xmlns:cx3="http://schemas.microsoft.com/office/drawing/2016/5/9/chartex" xmlns:cx4="http://schemas.microsoft.com/office/drawing/2016/5/10/chartex" xmlns:cx5="http://schemas.microsoft.com/office/drawing/2016/5/11/chartex" xmlns:cx6="http://schemas.microsoft.com/office/drawing/2016/5/12/chartex" xmlns:cx7="http://schemas.microsoft.com/office/drawing/2016/5/13/chartex" xmlns:cx8="http://schemas.microsoft.com/office/drawing/2016/5/14/chartex" xmlns:mc="http://schemas.openxmlformats.org/markup-compatibility/2006" xmlns:aink="http://schemas.microsoft.com/office/drawing/2016/ink" xmlns:am3d="http://schemas.microsoft.com/office/drawing/2017/model3d" xmlns:o="urn:schemas-microsoft-com:office:office" xmlns:oel="http://schemas.microsoft.com/office/2019/extlst" xmlns:r="http://schemas.openxmlformats.org/officeDocument/2006/relationships" xmlns:m="http://schemas.openxmlformats.org/officeDocument/2006/math" xmlns:v="urn:schemas-microsoft-com:vml" xmlns:wp14="http://schemas.microsoft.com/office/word/2010/wordprocessingDrawing" xmlns:wp="http://schemas.openxmlformats.org/drawingml/2006/wordprocessingDrawing" xmlns:w10="urn:schemas-microsoft-com:office:word" xmlns:w="http://schemas.openxmlformats.org/wordprocessingml/2006/main" xmlns:w14="http://schemas.microsoft.com/office/word/2010/wordml" xmlns:w15="http://schemas.microsoft.com/office/word/2012/wordml" xmlns:w16cex="http://schemas.microsoft.com/office/word/2018/wordml/cex" xmlns:w16cid="http://schemas.microsoft.com/office/word/2016/wordml/cid" xmlns:w16="http://schemas.microsoft.com/office/word/2018/wordml" xmlns:w16sdtdh="http://schemas.microsoft.com/office/word/2020/wordml/sdtdatahash" xmlns:w16se="http://schemas.microsoft.com/office/word/2015/wordml/symex" xmlns:wpg="http://schemas.microsoft.com/office/word/2010/wordprocessingGroup" xmlns:wpi="http://schemas.microsoft.com/office/word/2010/wordprocessingInk" xmlns:wne="http://schemas.microsoft.com/office/word/2006/wordml" xmlns:wps="http://schemas.microsoft.com/office/word/2010/wordprocessingShape" mc:Ignorable="w14 w15 w16se w16cid w16 w16cex w16sdtdh wp14">
+  <w:abstractNum w:abstractNumId="0" w15:restartNumberingAfterBreak="0">
+    <w:nsid w:val="09082879"/>
+    <w:multiLevelType w:val="hybridMultilevel"/>
+    <w:tmpl w:val="EBE44890"/>
+    <w:lvl w:ilvl="0" w:tplc="67D6165A">
+      <w:start w:val="2"/>
+      <w:numFmt w:val="bullet"/>
+      <w:lvlText w:val=""/>
+      <w:lvlJc w:val="left"/>
+      <w:pPr>
+        <w:ind w:left="720" w:hanging="360"/>
+      </w:pPr>
+      <w:rPr>
+        <w:rFonts w:ascii="Symbol" w:eastAsiaTheme="minorEastAsia" w:hAnsi="Symbol" w:cstheme="minorBidi" w:hint="default"/>
+      </w:rPr>
+    </w:lvl>
+    <w:lvl w:ilvl="1" w:tplc="48090003">
+      <w:start w:val="1"/>
+      <w:numFmt w:val="bullet"/>
+      <w:lvlText w:val="o"/>
+      <w:lvlJc w:val="left"/>
+      <w:pPr>
+        <w:ind w:left="1440" w:hanging="360"/>
+      </w:pPr>
+      <w:rPr>
+        <w:rFonts w:ascii="Courier New" w:hAnsi="Courier New" w:cs="Courier New" w:hint="default"/>
+      </w:rPr>
+    </w:lvl>
+    <w:lvl w:ilvl="2" w:tplc="48090005" w:tentative="1">
+      <w:start w:val="1"/>
+      <w:numFmt w:val="bullet"/>
+      <w:lvlText w:val=""/>
+      <w:lvlJc w:val="left"/>
+      <w:pPr>
+        <w:ind w:left="2160" w:hanging="360"/>
+      </w:pPr>
+      <w:rPr>
+        <w:rFonts w:ascii="Wingdings" w:hAnsi="Wingdings" w:hint="default"/>
+      </w:rPr>
+    </w:lvl>
+    <w:lvl w:ilvl="3" w:tplc="48090001" w:tentative="1">
+      <w:start w:val="1"/>
+      <w:numFmt w:val="bullet"/>
+      <w:lvlText w:val=""/>
+      <w:lvlJc w:val="left"/>
+      <w:pPr>
+        <w:ind w:left="2880" w:hanging="360"/>
+      </w:pPr>
+      <w:rPr>
+        <w:rFonts w:ascii="Symbol" w:hAnsi="Symbol" w:hint="default"/>
+      </w:rPr>
+    </w:lvl>
+    <w:lvl w:ilvl="4" w:tplc="48090003" w:tentative="1">
+      <w:start w:val="1"/>
+      <w:numFmt w:val="bullet"/>
+      <w:lvlText w:val="o"/>
+      <w:lvlJc w:val="left"/>
+      <w:pPr>
+        <w:ind w:left="3600" w:hanging="360"/>
+      </w:pPr>
+      <w:rPr>
+        <w:rFonts w:ascii="Courier New" w:hAnsi="Courier New" w:cs="Courier New" w:hint="default"/>
+      </w:rPr>
+    </w:lvl>
+    <w:lvl w:ilvl="5" w:tplc="48090005" w:tentative="1">
+      <w:start w:val="1"/>
+      <w:numFmt w:val="bullet"/>
+      <w:lvlText w:val=""/>
+      <w:lvlJc w:val="left"/>
+      <w:pPr>
+        <w:ind w:left="4320" w:hanging="360"/>
+      </w:pPr>
+      <w:rPr>
+        <w:rFonts w:ascii="Wingdings" w:hAnsi="Wingdings" w:hint="default"/>
+      </w:rPr>
+    </w:lvl>
+    <w:lvl w:ilvl="6" w:tplc="48090001" w:tentative="1">
+      <w:start w:val="1"/>
+      <w:numFmt w:val="bullet"/>
+      <w:lvlText w:val=""/>
+      <w:lvlJc w:val="left"/>
+      <w:pPr>
+        <w:ind w:left="5040" w:hanging="360"/>
+      </w:pPr>
+      <w:rPr>
+        <w:rFonts w:ascii="Symbol" w:hAnsi="Symbol" w:hint="default"/>
+      </w:rPr>
+    </w:lvl>
+    <w:lvl w:ilvl="7" w:tplc="48090003" w:tentative="1">
+      <w:start w:val="1"/>
+      <w:numFmt w:val="bullet"/>
+      <w:lvlText w:val="o"/>
+      <w:lvlJc w:val="left"/>
+      <w:pPr>
+        <w:ind w:left="5760" w:hanging="360"/>
+      </w:pPr>
+      <w:rPr>
+        <w:rFonts w:ascii="Courier New" w:hAnsi="Courier New" w:cs="Courier New" w:hint="default"/>
+      </w:rPr>
+    </w:lvl>
+    <w:lvl w:ilvl="8" w:tplc="48090005" w:tentative="1">
+      <w:start w:val="1"/>
+      <w:numFmt w:val="bullet"/>
+      <w:lvlText w:val=""/>
+      <w:lvlJc w:val="left"/>
+      <w:pPr>
+        <w:ind w:left="6480" w:hanging="360"/>
+      </w:pPr>
+      <w:rPr>
+        <w:rFonts w:ascii="Wingdings" w:hAnsi="Wingdings" w:hint="default"/>
+      </w:rPr>
+    </w:lvl>
+  </w:abstractNum>
+  <w:num w:numId="1" w16cid:durableId="2027322223">
+    <w:abstractNumId w:val="0"/>
+  </w:num>
+</w:numbering>
 </file>
 
 <file path=word/styles.xml><?xml version="1.0" encoding="utf-8"?>
@@ -443,6 +1350,17 @@
     <w:semiHidden/>
     <w:unhideWhenUsed/>
   </w:style>
+  <w:style w:type="paragraph" w:styleId="ListParagraph">
+    <w:name w:val="List Paragraph"/>
+    <w:basedOn w:val="Normal"/>
+    <w:uiPriority w:val="34"/>
+    <w:qFormat/>
+    <w:rsid w:val="00F73B99"/>
+    <w:pPr>
+      <w:ind w:left="720"/>
+      <w:contextualSpacing/>
+    </w:pPr>
+  </w:style>
 </w:styles>
 </file>
 

</xml_diff>